<commit_message>
added diogram of variants
</commit_message>
<xml_diff>
--- a/Диаграмма_вариантов_использования_и_бэклог.docx
+++ b/Диаграмма_вариантов_использования_и_бэклог.docx
@@ -17,10 +17,16 @@
       <w:r>
         <w:t>) первого спринта</w:t>
       </w:r>
+      <w:r>
+        <w:t xml:space="preserve"> </w:t>
+      </w:r>
     </w:p>
     <w:p/>
     <w:p>
       <w:r>
+        <w:rPr>
+          <w:noProof/>
+        </w:rPr>
         <w:drawing>
           <wp:inline distT="0" distB="0" distL="0" distR="0" wp14:anchorId="3A4A9A18" wp14:editId="730FF68A">
             <wp:extent cx="5940425" cy="3877310"/>

</xml_diff>